<commit_message>
modified first two headings
</commit_message>
<xml_diff>
--- a/audit_plan.docx
+++ b/audit_plan.docx
@@ -3318,21 +3318,25 @@
         </w:rPr>
         <w:t xml:space="preserve">target organization and based on this to choose suitable audit criteria/framework. </w:t>
       </w:r>
-      <w:bookmarkStart w:id="5" w:name="_GoBack"/>
+      <w:r>
+        <w:rPr>
+          <w:lang w:val="en-US"/>
+        </w:rPr>
+        <w:t>The end result includes full audit plan for fictional e-tailing company LDIL.</w:t>
+      </w:r>
+    </w:p>
+    <w:p>
+      <w:pPr>
+        <w:pStyle w:val="Otsikko1"/>
+      </w:pPr>
+      <w:bookmarkStart w:id="5" w:name="_Toc500878740"/>
+      <w:r>
+        <w:t>Audit target</w:t>
+      </w:r>
       <w:bookmarkEnd w:id="5"/>
     </w:p>
     <w:p>
       <w:pPr>
-        <w:pStyle w:val="Otsikko1"/>
-      </w:pPr>
-      <w:bookmarkStart w:id="6" w:name="_Toc500878740"/>
-      <w:r>
-        <w:t>Audit target</w:t>
-      </w:r>
-      <w:bookmarkEnd w:id="6"/>
-    </w:p>
-    <w:p>
-      <w:pPr>
         <w:rPr>
           <w:lang w:val="en-US"/>
         </w:rPr>
@@ -3350,6 +3354,24 @@
           <w:lang w:val="en-US"/>
         </w:rPr>
       </w:pPr>
+      <w:r>
+        <w:rPr>
+          <w:lang w:val="en-US"/>
+        </w:rPr>
+        <w:t>PCI DSS constructs the audit framework for this security audit</w:t>
+      </w:r>
+      <w:r>
+        <w:rPr>
+          <w:lang w:val="en-US"/>
+        </w:rPr>
+        <w:t xml:space="preserve"> for reasons</w:t>
+      </w:r>
+      <w:r>
+        <w:rPr>
+          <w:lang w:val="en-US"/>
+        </w:rPr>
+        <w:t xml:space="preserve"> which will be presented more closely later in this document. </w:t>
+      </w:r>
       <w:r>
         <w:rPr>
           <w:lang w:val="en-US"/>
@@ -3427,15 +3449,42 @@
     <w:p>
       <w:pPr>
         <w:rPr>
-          <w:lang w:val="en-US"/>
-        </w:rPr>
-      </w:pPr>
-      <w:r>
-        <w:rPr>
+          <w:color w:val="FF0000"/>
+          <w:lang w:val="en-US"/>
+        </w:rPr>
+      </w:pPr>
+      <w:r>
+        <w:rPr>
+          <w:color w:val="FF0000"/>
           <w:lang w:val="en-US"/>
         </w:rPr>
         <w:t>Different roles used in this audit report are following:</w:t>
       </w:r>
+      <w:r>
+        <w:rPr>
+          <w:color w:val="FF0000"/>
+          <w:lang w:val="en-US"/>
+        </w:rPr>
+        <w:t xml:space="preserve"> (</w:t>
+      </w:r>
+      <w:proofErr w:type="spellStart"/>
+      <w:r>
+        <w:rPr>
+          <w:color w:val="FF0000"/>
+          <w:lang w:val="en-US"/>
+        </w:rPr>
+        <w:t>onko</w:t>
+      </w:r>
+      <w:proofErr w:type="spellEnd"/>
+      <w:r>
+        <w:rPr>
+          <w:color w:val="FF0000"/>
+          <w:lang w:val="en-US"/>
+        </w:rPr>
+        <w:t xml:space="preserve"> käyttöä?)</w:t>
+      </w:r>
+      <w:bookmarkStart w:id="6" w:name="_GoBack"/>
+      <w:bookmarkEnd w:id="6"/>
     </w:p>
     <w:p>
       <w:pPr>
@@ -3445,11 +3494,13 @@
           <w:numId w:val="5"/>
         </w:numPr>
         <w:rPr>
-          <w:lang w:val="en-US"/>
-        </w:rPr>
-      </w:pPr>
-      <w:r>
-        <w:rPr>
+          <w:color w:val="FF0000"/>
+          <w:lang w:val="en-US"/>
+        </w:rPr>
+      </w:pPr>
+      <w:r>
+        <w:rPr>
+          <w:color w:val="FF0000"/>
           <w:lang w:val="en-US"/>
         </w:rPr>
         <w:t>Owner: President of LDIL ltd.</w:t>
@@ -3463,11 +3514,13 @@
           <w:numId w:val="5"/>
         </w:numPr>
         <w:rPr>
-          <w:lang w:val="en-US"/>
-        </w:rPr>
-      </w:pPr>
-      <w:r>
-        <w:rPr>
+          <w:color w:val="FF0000"/>
+          <w:lang w:val="en-US"/>
+        </w:rPr>
+      </w:pPr>
+      <w:r>
+        <w:rPr>
+          <w:color w:val="FF0000"/>
           <w:lang w:val="en-US"/>
         </w:rPr>
         <w:t xml:space="preserve">Users: LDIL </w:t>
@@ -3475,6 +3528,7 @@
       <w:proofErr w:type="spellStart"/>
       <w:r>
         <w:rPr>
+          <w:color w:val="FF0000"/>
           <w:lang w:val="en-US"/>
         </w:rPr>
         <w:t>personel</w:t>
@@ -3489,11 +3543,13 @@
           <w:numId w:val="5"/>
         </w:numPr>
         <w:rPr>
-          <w:lang w:val="en-US"/>
-        </w:rPr>
-      </w:pPr>
-      <w:r>
-        <w:rPr>
+          <w:color w:val="FF0000"/>
+          <w:lang w:val="en-US"/>
+        </w:rPr>
+      </w:pPr>
+      <w:r>
+        <w:rPr>
+          <w:color w:val="FF0000"/>
           <w:lang w:val="en-US"/>
         </w:rPr>
         <w:t>Customers: LDIL e-commerce and store customers</w:t>
@@ -3518,6 +3574,7 @@
       </w:pPr>
       <w:bookmarkStart w:id="7" w:name="_Toc500878741"/>
       <w:r>
+        <w:lastRenderedPageBreak/>
         <w:t>Applicability</w:t>
       </w:r>
       <w:bookmarkEnd w:id="7"/>
@@ -3532,22 +3589,8 @@
         <w:rPr>
           <w:lang w:val="en-US"/>
         </w:rPr>
-        <w:t xml:space="preserve">PCI DSS requirements apply to organizations or entities that store, process or transmit cardholder data or sensitive authentication data. LDIL is an e-commerce </w:t>
-      </w:r>
-      <w:r>
-        <w:rPr>
-          <w:lang w:val="en-US"/>
-        </w:rPr>
-        <w:lastRenderedPageBreak/>
-        <w:t xml:space="preserve">company that administers their own e-commerce platform and a point of sale systems at their branch store, thus making LDIL's payment system applicable to PCI DSS requirements. </w:t>
-      </w:r>
-    </w:p>
-    <w:p>
-      <w:pPr>
-        <w:rPr>
-          <w:lang w:val="en-US"/>
-        </w:rPr>
-      </w:pPr>
+        <w:t xml:space="preserve">PCI DSS requirements apply to organizations or entities that store, process or transmit cardholder data or sensitive authentication data. LDIL is an e-commerce company that administers their own e-commerce platform and a point of sale systems at their branch store, thus making LDIL's payment system applicable to PCI DSS requirements. </w:t>
+      </w:r>
     </w:p>
     <w:p>
       <w:pPr>
@@ -6554,7 +6597,7 @@
           <w:rPr>
             <w:noProof/>
           </w:rPr>
-          <w:t>4</w:t>
+          <w:t>10</w:t>
         </w:r>
         <w:r>
           <w:fldChar w:fldCharType="end"/>
@@ -7593,6 +7636,7 @@
     <w:lsdException w:name="HTML Sample" w:semiHidden="1" w:unhideWhenUsed="1"/>
     <w:lsdException w:name="HTML Typewriter" w:semiHidden="1" w:unhideWhenUsed="1"/>
     <w:lsdException w:name="HTML Variable" w:semiHidden="1" w:unhideWhenUsed="1"/>
+    <w:lsdException w:name="Normal Table" w:semiHidden="1" w:unhideWhenUsed="1"/>
     <w:lsdException w:name="annotation subject" w:semiHidden="1" w:unhideWhenUsed="1"/>
     <w:lsdException w:name="No List" w:semiHidden="1" w:unhideWhenUsed="1"/>
     <w:lsdException w:name="Outline List 1" w:semiHidden="1" w:unhideWhenUsed="1"/>
@@ -7636,8 +7680,10 @@
     <w:lsdException w:name="Table Elegant" w:semiHidden="1" w:unhideWhenUsed="1"/>
     <w:lsdException w:name="Table Professional" w:semiHidden="1" w:unhideWhenUsed="1"/>
     <w:lsdException w:name="Table Subtle 1" w:semiHidden="1" w:unhideWhenUsed="1"/>
+    <w:lsdException w:name="Table Subtle 2" w:semiHidden="1" w:unhideWhenUsed="1"/>
     <w:lsdException w:name="Table Web 1" w:semiHidden="1" w:unhideWhenUsed="1"/>
     <w:lsdException w:name="Table Web 2" w:semiHidden="1" w:unhideWhenUsed="1"/>
+    <w:lsdException w:name="Table Web 3" w:semiHidden="1" w:unhideWhenUsed="1"/>
     <w:lsdException w:name="Balloon Text" w:semiHidden="1" w:unhideWhenUsed="1"/>
     <w:lsdException w:name="Table Grid" w:uiPriority="39"/>
     <w:lsdException w:name="Table Theme" w:semiHidden="1" w:unhideWhenUsed="1"/>
@@ -9189,27 +9235,6 @@
 </file>
 
 <file path=customXml/item1.xml><?xml version="1.0" encoding="utf-8"?>
-<?mso-contentType ?>
-<FormTemplates xmlns="http://schemas.microsoft.com/sharepoint/v3/contenttype/forms">
-  <Display>DocumentLibraryForm</Display>
-  <Edit>DocumentLibraryForm</Edit>
-  <New>DocumentLibraryForm</New>
-</FormTemplates>
-</file>
-
-<file path=customXml/item2.xml><?xml version="1.0" encoding="utf-8"?>
-<p:properties xmlns:p="http://schemas.microsoft.com/office/2006/metadata/properties" xmlns:xsi="http://www.w3.org/2001/XMLSchema-instance" xmlns:pc="http://schemas.microsoft.com/office/infopath/2007/PartnerControls">
-  <documentManagement>
-    <CommentCount xmlns="9edc1acd-682f-4e7d-a5c9-f315cff7cb3d" xsi:nil="true"/>
-    <TaxCatchAll xmlns="9edc1acd-682f-4e7d-a5c9-f315cff7cb3d"/>
-    <l3ddd979dfcb4bc0a0c29c6e6188390e xmlns="9edc1acd-682f-4e7d-a5c9-f315cff7cb3d">
-      <Terms xmlns="http://schemas.microsoft.com/office/infopath/2007/PartnerControls"/>
-    </l3ddd979dfcb4bc0a0c29c6e6188390e>
-  </documentManagement>
-</p:properties>
-</file>
-
-<file path=customXml/item3.xml><?xml version="1.0" encoding="utf-8"?>
 <ct:contentTypeSchema xmlns:ct="http://schemas.microsoft.com/office/2006/metadata/contentType" xmlns:ma="http://schemas.microsoft.com/office/2006/metadata/properties/metaAttributes" ct:_="" ma:_="" ma:contentTypeName="Asiakirja" ma:contentTypeID="0x010100543DDC2CCE060E4188A28C0FE66A4606" ma:contentTypeVersion="1" ma:contentTypeDescription="Luo uusi asiakirja." ma:contentTypeScope="" ma:versionID="97ca3126af39287753459cd3183d7de6">
   <xsd:schema xmlns:xsd="http://www.w3.org/2001/XMLSchema" xmlns:xs="http://www.w3.org/2001/XMLSchema" xmlns:p="http://schemas.microsoft.com/office/2006/metadata/properties" xmlns:ns2="9edc1acd-682f-4e7d-a5c9-f315cff7cb3d" targetNamespace="http://schemas.microsoft.com/office/2006/metadata/properties" ma:root="true" ma:fieldsID="91b88984e148664ecee30080f504eb99" ns2:_="">
     <xsd:import namespace="9edc1acd-682f-4e7d-a5c9-f315cff7cb3d"/>
@@ -9367,29 +9392,32 @@
 </ct:contentTypeSchema>
 </file>
 
+<file path=customXml/item2.xml><?xml version="1.0" encoding="utf-8"?>
+<p:properties xmlns:p="http://schemas.microsoft.com/office/2006/metadata/properties" xmlns:xsi="http://www.w3.org/2001/XMLSchema-instance" xmlns:pc="http://schemas.microsoft.com/office/infopath/2007/PartnerControls">
+  <documentManagement>
+    <CommentCount xmlns="9edc1acd-682f-4e7d-a5c9-f315cff7cb3d" xsi:nil="true"/>
+    <TaxCatchAll xmlns="9edc1acd-682f-4e7d-a5c9-f315cff7cb3d"/>
+    <l3ddd979dfcb4bc0a0c29c6e6188390e xmlns="9edc1acd-682f-4e7d-a5c9-f315cff7cb3d">
+      <Terms xmlns="http://schemas.microsoft.com/office/infopath/2007/PartnerControls"/>
+    </l3ddd979dfcb4bc0a0c29c6e6188390e>
+  </documentManagement>
+</p:properties>
+</file>
+
+<file path=customXml/item3.xml><?xml version="1.0" encoding="utf-8"?>
+<?mso-contentType ?>
+<FormTemplates xmlns="http://schemas.microsoft.com/sharepoint/v3/contenttype/forms">
+  <Display>DocumentLibraryForm</Display>
+  <Edit>DocumentLibraryForm</Edit>
+  <New>DocumentLibraryForm</New>
+</FormTemplates>
+</file>
+
 <file path=customXml/item4.xml><?xml version="1.0" encoding="utf-8"?>
 <b:Sources xmlns:b="http://schemas.openxmlformats.org/officeDocument/2006/bibliography" xmlns="http://schemas.openxmlformats.org/officeDocument/2006/bibliography" SelectedStyle="\APASixthEditionOfficeOnline.xsl" StyleName="APA" Version="6"/>
 </file>
 
 <file path=customXml/itemProps1.xml><?xml version="1.0" encoding="utf-8"?>
-<ds:datastoreItem xmlns:ds="http://schemas.openxmlformats.org/officeDocument/2006/customXml" ds:itemID="{B0E9C2FE-1EA5-4442-AFBA-787184B30638}">
-  <ds:schemaRefs>
-    <ds:schemaRef ds:uri="http://schemas.microsoft.com/sharepoint/v3/contenttype/forms"/>
-  </ds:schemaRefs>
-</ds:datastoreItem>
-</file>
-
-<file path=customXml/itemProps2.xml><?xml version="1.0" encoding="utf-8"?>
-<ds:datastoreItem xmlns:ds="http://schemas.openxmlformats.org/officeDocument/2006/customXml" ds:itemID="{2521EB80-4921-4BD8-B293-C9119AA395AA}">
-  <ds:schemaRefs>
-    <ds:schemaRef ds:uri="http://schemas.microsoft.com/office/2006/metadata/properties"/>
-    <ds:schemaRef ds:uri="http://schemas.microsoft.com/office/infopath/2007/PartnerControls"/>
-    <ds:schemaRef ds:uri="9edc1acd-682f-4e7d-a5c9-f315cff7cb3d"/>
-  </ds:schemaRefs>
-</ds:datastoreItem>
-</file>
-
-<file path=customXml/itemProps3.xml><?xml version="1.0" encoding="utf-8"?>
 <ds:datastoreItem xmlns:ds="http://schemas.openxmlformats.org/officeDocument/2006/customXml" ds:itemID="{751D0B3D-9DC3-457F-A4DF-7D78E5541DA3}">
   <ds:schemaRefs>
     <ds:schemaRef ds:uri="http://schemas.microsoft.com/office/2006/metadata/contentType"/>
@@ -9407,8 +9435,26 @@
 </ds:datastoreItem>
 </file>
 
+<file path=customXml/itemProps2.xml><?xml version="1.0" encoding="utf-8"?>
+<ds:datastoreItem xmlns:ds="http://schemas.openxmlformats.org/officeDocument/2006/customXml" ds:itemID="{2521EB80-4921-4BD8-B293-C9119AA395AA}">
+  <ds:schemaRefs>
+    <ds:schemaRef ds:uri="http://schemas.microsoft.com/office/2006/metadata/properties"/>
+    <ds:schemaRef ds:uri="http://schemas.microsoft.com/office/infopath/2007/PartnerControls"/>
+    <ds:schemaRef ds:uri="9edc1acd-682f-4e7d-a5c9-f315cff7cb3d"/>
+  </ds:schemaRefs>
+</ds:datastoreItem>
+</file>
+
+<file path=customXml/itemProps3.xml><?xml version="1.0" encoding="utf-8"?>
+<ds:datastoreItem xmlns:ds="http://schemas.openxmlformats.org/officeDocument/2006/customXml" ds:itemID="{B0E9C2FE-1EA5-4442-AFBA-787184B30638}">
+  <ds:schemaRefs>
+    <ds:schemaRef ds:uri="http://schemas.microsoft.com/sharepoint/v3/contenttype/forms"/>
+  </ds:schemaRefs>
+</ds:datastoreItem>
+</file>
+
 <file path=customXml/itemProps4.xml><?xml version="1.0" encoding="utf-8"?>
-<ds:datastoreItem xmlns:ds="http://schemas.openxmlformats.org/officeDocument/2006/customXml" ds:itemID="{AE3DFBAB-50D9-4FAE-9B99-C813173039C5}">
+<ds:datastoreItem xmlns:ds="http://schemas.openxmlformats.org/officeDocument/2006/customXml" ds:itemID="{049991A8-BD6B-4314-BAA3-6EDB4E5343AD}">
   <ds:schemaRefs>
     <ds:schemaRef ds:uri="http://schemas.openxmlformats.org/officeDocument/2006/bibliography"/>
   </ds:schemaRefs>

</xml_diff>